<commit_message>
Added simple project code
</commit_message>
<xml_diff>
--- a/Documentation.docx
+++ b/Documentation.docx
@@ -47,6 +47,7 @@
       <w:r>
         <w:rPr>
           <w:rFonts w:ascii="Arial" w:eastAsia="Times New Roman" w:hAnsi="Arial" w:cs="Arial"/>
+          <w:noProof/>
           <w:color w:val="000000"/>
           <w:sz w:val="28"/>
           <w:szCs w:val="28"/>
@@ -101,6 +102,7 @@
       <w:r>
         <w:rPr>
           <w:rFonts w:ascii="Arial" w:eastAsia="Times New Roman" w:hAnsi="Arial" w:cs="Arial"/>
+          <w:noProof/>
           <w:color w:val="000000"/>
           <w:sz w:val="28"/>
           <w:szCs w:val="28"/>
@@ -155,6 +157,7 @@
       <w:r>
         <w:rPr>
           <w:rFonts w:ascii="Arial" w:eastAsia="Times New Roman" w:hAnsi="Arial" w:cs="Arial"/>
+          <w:noProof/>
           <w:color w:val="000000"/>
           <w:sz w:val="28"/>
           <w:szCs w:val="28"/>
@@ -221,6 +224,7 @@
       <w:r>
         <w:rPr>
           <w:rFonts w:ascii="Times New Roman" w:eastAsia="Times New Roman" w:hAnsi="Times New Roman" w:cs="Times New Roman"/>
+          <w:noProof/>
           <w:sz w:val="24"/>
           <w:szCs w:val="24"/>
         </w:rPr>
@@ -313,6 +317,7 @@
       <w:r>
         <w:rPr>
           <w:rFonts w:ascii="Times New Roman" w:eastAsia="Times New Roman" w:hAnsi="Times New Roman" w:cs="Times New Roman"/>
+          <w:noProof/>
           <w:sz w:val="24"/>
           <w:szCs w:val="24"/>
         </w:rPr>
@@ -384,6 +389,7 @@
       <w:r>
         <w:rPr>
           <w:rFonts w:ascii="Times New Roman" w:eastAsia="Times New Roman" w:hAnsi="Times New Roman" w:cs="Times New Roman"/>
+          <w:noProof/>
           <w:sz w:val="52"/>
           <w:szCs w:val="52"/>
         </w:rPr>
@@ -481,6 +487,7 @@
       <w:r>
         <w:rPr>
           <w:rFonts w:ascii="Times New Roman" w:eastAsia="Times New Roman" w:hAnsi="Times New Roman" w:cs="Times New Roman"/>
+          <w:noProof/>
           <w:sz w:val="24"/>
           <w:szCs w:val="24"/>
         </w:rPr>
@@ -563,6 +570,7 @@
       <w:r>
         <w:rPr>
           <w:rFonts w:ascii="Times New Roman" w:eastAsia="Times New Roman" w:hAnsi="Times New Roman" w:cs="Times New Roman"/>
+          <w:noProof/>
           <w:sz w:val="24"/>
           <w:szCs w:val="24"/>
         </w:rPr>
@@ -662,6 +670,7 @@
       <w:r>
         <w:rPr>
           <w:rFonts w:ascii="Times New Roman" w:eastAsia="Times New Roman" w:hAnsi="Times New Roman" w:cs="Times New Roman"/>
+          <w:noProof/>
           <w:sz w:val="24"/>
           <w:szCs w:val="24"/>
         </w:rPr>
@@ -851,6 +860,7 @@
       <w:r>
         <w:rPr>
           <w:rFonts w:ascii="Times New Roman" w:eastAsia="Times New Roman" w:hAnsi="Times New Roman" w:cs="Times New Roman"/>
+          <w:noProof/>
           <w:sz w:val="24"/>
           <w:szCs w:val="24"/>
         </w:rPr>
@@ -1022,6 +1032,7 @@
       </w:pPr>
       <w:r>
         <w:rPr>
+          <w:noProof/>
           <w:sz w:val="52"/>
           <w:szCs w:val="52"/>
         </w:rPr>
@@ -1104,6 +1115,2375 @@
         <w:spacing w:after="60" w:line="240" w:lineRule="auto"/>
         <w:jc w:val="center"/>
         <w:rPr>
+          <w:rFonts w:ascii="Arial" w:eastAsia="Times New Roman" w:hAnsi="Arial" w:cs="Arial"/>
+          <w:color w:val="000000"/>
+          <w:sz w:val="52"/>
+          <w:szCs w:val="52"/>
+        </w:rPr>
+      </w:pPr>
+      <w:r>
+        <w:rPr>
+          <w:rFonts w:ascii="Arial" w:eastAsia="Times New Roman" w:hAnsi="Arial" w:cs="Arial"/>
+          <w:color w:val="000000"/>
+          <w:sz w:val="52"/>
+          <w:szCs w:val="52"/>
+        </w:rPr>
+        <w:t>Simple project</w:t>
+      </w:r>
+    </w:p>
+    <w:p>
+      <w:pPr>
+        <w:shd w:val="clear" w:color="auto" w:fill="2B2B2B"/>
+        <w:tabs>
+          <w:tab w:val="left" w:pos="916"/>
+          <w:tab w:val="left" w:pos="1832"/>
+          <w:tab w:val="left" w:pos="2748"/>
+          <w:tab w:val="left" w:pos="3664"/>
+          <w:tab w:val="left" w:pos="4580"/>
+          <w:tab w:val="left" w:pos="5496"/>
+          <w:tab w:val="left" w:pos="6412"/>
+          <w:tab w:val="left" w:pos="7328"/>
+          <w:tab w:val="left" w:pos="8244"/>
+          <w:tab w:val="left" w:pos="9160"/>
+          <w:tab w:val="left" w:pos="10076"/>
+          <w:tab w:val="left" w:pos="10992"/>
+          <w:tab w:val="left" w:pos="11908"/>
+          <w:tab w:val="left" w:pos="12824"/>
+          <w:tab w:val="left" w:pos="13740"/>
+          <w:tab w:val="left" w:pos="14656"/>
+        </w:tabs>
+        <w:spacing w:after="0" w:line="240" w:lineRule="auto"/>
+        <w:rPr>
+          <w:rFonts w:ascii="Courier New" w:eastAsia="Times New Roman" w:hAnsi="Courier New" w:cs="Courier New"/>
+          <w:color w:val="A9B7C6"/>
+          <w:sz w:val="20"/>
+          <w:szCs w:val="20"/>
+        </w:rPr>
+      </w:pPr>
+      <w:r>
+        <w:rPr>
+          <w:rFonts w:ascii="Courier New" w:eastAsia="Times New Roman" w:hAnsi="Courier New" w:cs="Courier New"/>
+          <w:color w:val="CC7832"/>
+          <w:sz w:val="20"/>
+          <w:szCs w:val="20"/>
+        </w:rPr>
+        <w:t xml:space="preserve">import </w:t>
+      </w:r>
+      <w:proofErr w:type="spellStart"/>
+      <w:r>
+        <w:rPr>
+          <w:rFonts w:ascii="Courier New" w:eastAsia="Times New Roman" w:hAnsi="Courier New" w:cs="Courier New"/>
+          <w:color w:val="A9B7C6"/>
+          <w:sz w:val="20"/>
+          <w:szCs w:val="20"/>
+        </w:rPr>
+        <w:t>lombok.</w:t>
+      </w:r>
+      <w:r>
+        <w:rPr>
+          <w:rFonts w:ascii="Courier New" w:eastAsia="Times New Roman" w:hAnsi="Courier New" w:cs="Courier New"/>
+          <w:color w:val="BBB529"/>
+          <w:sz w:val="20"/>
+          <w:szCs w:val="20"/>
+        </w:rPr>
+        <w:t>RequiredArgsConstructor</w:t>
+      </w:r>
+      <w:proofErr w:type="spellEnd"/>
+      <w:r>
+        <w:rPr>
+          <w:rFonts w:ascii="Courier New" w:eastAsia="Times New Roman" w:hAnsi="Courier New" w:cs="Courier New"/>
+          <w:color w:val="CC7832"/>
+          <w:sz w:val="20"/>
+          <w:szCs w:val="20"/>
+        </w:rPr>
+        <w:t>;</w:t>
+      </w:r>
+      <w:r>
+        <w:rPr>
+          <w:rFonts w:ascii="Courier New" w:eastAsia="Times New Roman" w:hAnsi="Courier New" w:cs="Courier New"/>
+          <w:color w:val="CC7832"/>
+          <w:sz w:val="20"/>
+          <w:szCs w:val="20"/>
+        </w:rPr>
+        <w:br/>
+        <w:t xml:space="preserve">import </w:t>
+      </w:r>
+      <w:proofErr w:type="spellStart"/>
+      <w:r>
+        <w:rPr>
+          <w:rFonts w:ascii="Courier New" w:eastAsia="Times New Roman" w:hAnsi="Courier New" w:cs="Courier New"/>
+          <w:color w:val="A9B7C6"/>
+          <w:sz w:val="20"/>
+          <w:szCs w:val="20"/>
+        </w:rPr>
+        <w:t>org.springframework.web.bind.annotation.</w:t>
+      </w:r>
+      <w:r>
+        <w:rPr>
+          <w:rFonts w:ascii="Courier New" w:eastAsia="Times New Roman" w:hAnsi="Courier New" w:cs="Courier New"/>
+          <w:color w:val="BBB529"/>
+          <w:sz w:val="20"/>
+          <w:szCs w:val="20"/>
+        </w:rPr>
+        <w:t>RequestMapping</w:t>
+      </w:r>
+      <w:proofErr w:type="spellEnd"/>
+      <w:r>
+        <w:rPr>
+          <w:rFonts w:ascii="Courier New" w:eastAsia="Times New Roman" w:hAnsi="Courier New" w:cs="Courier New"/>
+          <w:color w:val="CC7832"/>
+          <w:sz w:val="20"/>
+          <w:szCs w:val="20"/>
+        </w:rPr>
+        <w:t>;</w:t>
+      </w:r>
+      <w:r>
+        <w:rPr>
+          <w:rFonts w:ascii="Courier New" w:eastAsia="Times New Roman" w:hAnsi="Courier New" w:cs="Courier New"/>
+          <w:color w:val="CC7832"/>
+          <w:sz w:val="20"/>
+          <w:szCs w:val="20"/>
+        </w:rPr>
+        <w:br/>
+        <w:t xml:space="preserve">import </w:t>
+      </w:r>
+      <w:proofErr w:type="spellStart"/>
+      <w:r>
+        <w:rPr>
+          <w:rFonts w:ascii="Courier New" w:eastAsia="Times New Roman" w:hAnsi="Courier New" w:cs="Courier New"/>
+          <w:color w:val="A9B7C6"/>
+          <w:sz w:val="20"/>
+          <w:szCs w:val="20"/>
+        </w:rPr>
+        <w:t>org.springframework.web.bind.annotation.</w:t>
+      </w:r>
+      <w:r>
+        <w:rPr>
+          <w:rFonts w:ascii="Courier New" w:eastAsia="Times New Roman" w:hAnsi="Courier New" w:cs="Courier New"/>
+          <w:color w:val="BBB529"/>
+          <w:sz w:val="20"/>
+          <w:szCs w:val="20"/>
+        </w:rPr>
+        <w:t>RestController</w:t>
+      </w:r>
+      <w:proofErr w:type="spellEnd"/>
+      <w:r>
+        <w:rPr>
+          <w:rFonts w:ascii="Courier New" w:eastAsia="Times New Roman" w:hAnsi="Courier New" w:cs="Courier New"/>
+          <w:color w:val="CC7832"/>
+          <w:sz w:val="20"/>
+          <w:szCs w:val="20"/>
+        </w:rPr>
+        <w:t>;</w:t>
+      </w:r>
+      <w:r>
+        <w:rPr>
+          <w:rFonts w:ascii="Courier New" w:eastAsia="Times New Roman" w:hAnsi="Courier New" w:cs="Courier New"/>
+          <w:color w:val="CC7832"/>
+          <w:sz w:val="20"/>
+          <w:szCs w:val="20"/>
+        </w:rPr>
+        <w:br/>
+        <w:t xml:space="preserve">import </w:t>
+      </w:r>
+      <w:proofErr w:type="spellStart"/>
+      <w:r>
+        <w:rPr>
+          <w:rFonts w:ascii="Courier New" w:eastAsia="Times New Roman" w:hAnsi="Courier New" w:cs="Courier New"/>
+          <w:color w:val="A9B7C6"/>
+          <w:sz w:val="20"/>
+          <w:szCs w:val="20"/>
+        </w:rPr>
+        <w:t>org.springframework.web.bind.annotation.</w:t>
+      </w:r>
+      <w:r>
+        <w:rPr>
+          <w:rFonts w:ascii="Courier New" w:eastAsia="Times New Roman" w:hAnsi="Courier New" w:cs="Courier New"/>
+          <w:color w:val="BBB529"/>
+          <w:sz w:val="20"/>
+          <w:szCs w:val="20"/>
+        </w:rPr>
+        <w:t>GetMapping</w:t>
+      </w:r>
+      <w:proofErr w:type="spellEnd"/>
+      <w:r>
+        <w:rPr>
+          <w:rFonts w:ascii="Courier New" w:eastAsia="Times New Roman" w:hAnsi="Courier New" w:cs="Courier New"/>
+          <w:color w:val="CC7832"/>
+          <w:sz w:val="20"/>
+          <w:szCs w:val="20"/>
+        </w:rPr>
+        <w:t>;</w:t>
+      </w:r>
+      <w:r>
+        <w:rPr>
+          <w:rFonts w:ascii="Courier New" w:eastAsia="Times New Roman" w:hAnsi="Courier New" w:cs="Courier New"/>
+          <w:color w:val="CC7832"/>
+          <w:sz w:val="20"/>
+          <w:szCs w:val="20"/>
+        </w:rPr>
+        <w:br/>
+      </w:r>
+      <w:r>
+        <w:rPr>
+          <w:rFonts w:ascii="Courier New" w:eastAsia="Times New Roman" w:hAnsi="Courier New" w:cs="Courier New"/>
+          <w:color w:val="CC7832"/>
+          <w:sz w:val="20"/>
+          <w:szCs w:val="20"/>
+        </w:rPr>
+        <w:br/>
+      </w:r>
+      <w:r>
+        <w:rPr>
+          <w:rFonts w:ascii="Courier New" w:eastAsia="Times New Roman" w:hAnsi="Courier New" w:cs="Courier New"/>
+          <w:color w:val="BBB529"/>
+          <w:sz w:val="20"/>
+          <w:szCs w:val="20"/>
+        </w:rPr>
+        <w:t>@RestController</w:t>
+      </w:r>
+      <w:r>
+        <w:rPr>
+          <w:rFonts w:ascii="Courier New" w:eastAsia="Times New Roman" w:hAnsi="Courier New" w:cs="Courier New"/>
+          <w:color w:val="BBB529"/>
+          <w:sz w:val="20"/>
+          <w:szCs w:val="20"/>
+        </w:rPr>
+        <w:br/>
+      </w:r>
+      <w:r>
+        <w:rPr>
+          <w:rFonts w:ascii="Courier New" w:eastAsia="Times New Roman" w:hAnsi="Courier New" w:cs="Courier New"/>
+          <w:color w:val="BBB529"/>
+          <w:sz w:val="20"/>
+          <w:szCs w:val="20"/>
+        </w:rPr>
+        <w:lastRenderedPageBreak/>
+        <w:t>@RequestMapping</w:t>
+      </w:r>
+      <w:r>
+        <w:rPr>
+          <w:rFonts w:ascii="Courier New" w:eastAsia="Times New Roman" w:hAnsi="Courier New" w:cs="Courier New"/>
+          <w:color w:val="A9B7C6"/>
+          <w:sz w:val="20"/>
+          <w:szCs w:val="20"/>
+        </w:rPr>
+        <w:t>(</w:t>
+      </w:r>
+      <w:r>
+        <w:rPr>
+          <w:rFonts w:ascii="Courier New" w:eastAsia="Times New Roman" w:hAnsi="Courier New" w:cs="Courier New"/>
+          <w:color w:val="6A8759"/>
+          <w:sz w:val="20"/>
+          <w:szCs w:val="20"/>
+        </w:rPr>
+        <w:t>"/hello"</w:t>
+      </w:r>
+      <w:r>
+        <w:rPr>
+          <w:rFonts w:ascii="Courier New" w:eastAsia="Times New Roman" w:hAnsi="Courier New" w:cs="Courier New"/>
+          <w:color w:val="A9B7C6"/>
+          <w:sz w:val="20"/>
+          <w:szCs w:val="20"/>
+        </w:rPr>
+        <w:t>)</w:t>
+      </w:r>
+      <w:r>
+        <w:rPr>
+          <w:rFonts w:ascii="Courier New" w:eastAsia="Times New Roman" w:hAnsi="Courier New" w:cs="Courier New"/>
+          <w:color w:val="A9B7C6"/>
+          <w:sz w:val="20"/>
+          <w:szCs w:val="20"/>
+        </w:rPr>
+        <w:br/>
+      </w:r>
+      <w:r>
+        <w:rPr>
+          <w:rFonts w:ascii="Courier New" w:eastAsia="Times New Roman" w:hAnsi="Courier New" w:cs="Courier New"/>
+          <w:color w:val="BBB529"/>
+          <w:sz w:val="20"/>
+          <w:szCs w:val="20"/>
+        </w:rPr>
+        <w:t>@RequiredArgsConstructor</w:t>
+      </w:r>
+      <w:r>
+        <w:rPr>
+          <w:rFonts w:ascii="Courier New" w:eastAsia="Times New Roman" w:hAnsi="Courier New" w:cs="Courier New"/>
+          <w:color w:val="BBB529"/>
+          <w:sz w:val="20"/>
+          <w:szCs w:val="20"/>
+        </w:rPr>
+        <w:br/>
+      </w:r>
+      <w:r>
+        <w:rPr>
+          <w:rFonts w:ascii="Courier New" w:eastAsia="Times New Roman" w:hAnsi="Courier New" w:cs="Courier New"/>
+          <w:color w:val="CC7832"/>
+          <w:sz w:val="20"/>
+          <w:szCs w:val="20"/>
+        </w:rPr>
+        <w:t xml:space="preserve">public class </w:t>
+      </w:r>
+      <w:r>
+        <w:rPr>
+          <w:rFonts w:ascii="Courier New" w:eastAsia="Times New Roman" w:hAnsi="Courier New" w:cs="Courier New"/>
+          <w:color w:val="A9B7C6"/>
+          <w:sz w:val="20"/>
+          <w:szCs w:val="20"/>
+        </w:rPr>
+        <w:t>Controller {</w:t>
+      </w:r>
+      <w:r>
+        <w:rPr>
+          <w:rFonts w:ascii="Courier New" w:eastAsia="Times New Roman" w:hAnsi="Courier New" w:cs="Courier New"/>
+          <w:color w:val="A9B7C6"/>
+          <w:sz w:val="20"/>
+          <w:szCs w:val="20"/>
+        </w:rPr>
+        <w:br/>
+      </w:r>
+      <w:r>
+        <w:rPr>
+          <w:rFonts w:ascii="Courier New" w:eastAsia="Times New Roman" w:hAnsi="Courier New" w:cs="Courier New"/>
+          <w:color w:val="A9B7C6"/>
+          <w:sz w:val="20"/>
+          <w:szCs w:val="20"/>
+        </w:rPr>
+        <w:br/>
+        <w:t xml:space="preserve">    </w:t>
+      </w:r>
+      <w:r>
+        <w:rPr>
+          <w:rFonts w:ascii="Courier New" w:eastAsia="Times New Roman" w:hAnsi="Courier New" w:cs="Courier New"/>
+          <w:color w:val="BBB529"/>
+          <w:sz w:val="20"/>
+          <w:szCs w:val="20"/>
+        </w:rPr>
+        <w:t>@GetMapping</w:t>
+      </w:r>
+      <w:r>
+        <w:rPr>
+          <w:rFonts w:ascii="Courier New" w:eastAsia="Times New Roman" w:hAnsi="Courier New" w:cs="Courier New"/>
+          <w:color w:val="A9B7C6"/>
+          <w:sz w:val="20"/>
+          <w:szCs w:val="20"/>
+        </w:rPr>
+        <w:t>()</w:t>
+      </w:r>
+      <w:r>
+        <w:rPr>
+          <w:rFonts w:ascii="Courier New" w:eastAsia="Times New Roman" w:hAnsi="Courier New" w:cs="Courier New"/>
+          <w:color w:val="A9B7C6"/>
+          <w:sz w:val="20"/>
+          <w:szCs w:val="20"/>
+        </w:rPr>
+        <w:br/>
+        <w:t xml:space="preserve">    </w:t>
+      </w:r>
+      <w:r>
+        <w:rPr>
+          <w:rFonts w:ascii="Courier New" w:eastAsia="Times New Roman" w:hAnsi="Courier New" w:cs="Courier New"/>
+          <w:color w:val="CC7832"/>
+          <w:sz w:val="20"/>
+          <w:szCs w:val="20"/>
+        </w:rPr>
+        <w:t xml:space="preserve">public </w:t>
+      </w:r>
+      <w:r>
+        <w:rPr>
+          <w:rFonts w:ascii="Courier New" w:eastAsia="Times New Roman" w:hAnsi="Courier New" w:cs="Courier New"/>
+          <w:color w:val="A9B7C6"/>
+          <w:sz w:val="20"/>
+          <w:szCs w:val="20"/>
+        </w:rPr>
+        <w:t xml:space="preserve">String </w:t>
+      </w:r>
+      <w:r>
+        <w:rPr>
+          <w:rFonts w:ascii="Courier New" w:eastAsia="Times New Roman" w:hAnsi="Courier New" w:cs="Courier New"/>
+          <w:color w:val="FFC66D"/>
+          <w:sz w:val="20"/>
+          <w:szCs w:val="20"/>
+        </w:rPr>
+        <w:t>hello</w:t>
+      </w:r>
+      <w:r>
+        <w:rPr>
+          <w:rFonts w:ascii="Courier New" w:eastAsia="Times New Roman" w:hAnsi="Courier New" w:cs="Courier New"/>
+          <w:color w:val="A9B7C6"/>
+          <w:sz w:val="20"/>
+          <w:szCs w:val="20"/>
+        </w:rPr>
+        <w:t>() {</w:t>
+      </w:r>
+      <w:r>
+        <w:rPr>
+          <w:rFonts w:ascii="Courier New" w:eastAsia="Times New Roman" w:hAnsi="Courier New" w:cs="Courier New"/>
+          <w:color w:val="A9B7C6"/>
+          <w:sz w:val="20"/>
+          <w:szCs w:val="20"/>
+        </w:rPr>
+        <w:br/>
+        <w:t xml:space="preserve">        </w:t>
+      </w:r>
+      <w:r>
+        <w:rPr>
+          <w:rFonts w:ascii="Courier New" w:eastAsia="Times New Roman" w:hAnsi="Courier New" w:cs="Courier New"/>
+          <w:color w:val="CC7832"/>
+          <w:sz w:val="20"/>
+          <w:szCs w:val="20"/>
+        </w:rPr>
+        <w:t xml:space="preserve">return </w:t>
+      </w:r>
+      <w:r>
+        <w:rPr>
+          <w:rFonts w:ascii="Courier New" w:eastAsia="Times New Roman" w:hAnsi="Courier New" w:cs="Courier New"/>
+          <w:color w:val="6A8759"/>
+          <w:sz w:val="20"/>
+          <w:szCs w:val="20"/>
+        </w:rPr>
+        <w:t>"Hello world"</w:t>
+      </w:r>
+      <w:r>
+        <w:rPr>
+          <w:rFonts w:ascii="Courier New" w:eastAsia="Times New Roman" w:hAnsi="Courier New" w:cs="Courier New"/>
+          <w:color w:val="CC7832"/>
+          <w:sz w:val="20"/>
+          <w:szCs w:val="20"/>
+        </w:rPr>
+        <w:t>;</w:t>
+      </w:r>
+      <w:r>
+        <w:rPr>
+          <w:rFonts w:ascii="Courier New" w:eastAsia="Times New Roman" w:hAnsi="Courier New" w:cs="Courier New"/>
+          <w:color w:val="CC7832"/>
+          <w:sz w:val="20"/>
+          <w:szCs w:val="20"/>
+        </w:rPr>
+        <w:br/>
+        <w:t xml:space="preserve">    </w:t>
+      </w:r>
+      <w:r>
+        <w:rPr>
+          <w:rFonts w:ascii="Courier New" w:eastAsia="Times New Roman" w:hAnsi="Courier New" w:cs="Courier New"/>
+          <w:color w:val="A9B7C6"/>
+          <w:sz w:val="20"/>
+          <w:szCs w:val="20"/>
+        </w:rPr>
+        <w:t>}</w:t>
+      </w:r>
+      <w:r>
+        <w:rPr>
+          <w:rFonts w:ascii="Courier New" w:eastAsia="Times New Roman" w:hAnsi="Courier New" w:cs="Courier New"/>
+          <w:color w:val="A9B7C6"/>
+          <w:sz w:val="20"/>
+          <w:szCs w:val="20"/>
+        </w:rPr>
+        <w:br/>
+        <w:t>}</w:t>
+      </w:r>
+    </w:p>
+    <w:p>
+      <w:pPr>
+        <w:spacing w:after="60" w:line="240" w:lineRule="auto"/>
+        <w:jc w:val="center"/>
+        <w:rPr>
+          <w:rFonts w:ascii="Arial" w:eastAsia="Times New Roman" w:hAnsi="Arial" w:cs="Arial"/>
+          <w:color w:val="000000"/>
+          <w:sz w:val="52"/>
+          <w:szCs w:val="52"/>
+        </w:rPr>
+      </w:pPr>
+    </w:p>
+    <w:p>
+      <w:pPr>
+        <w:pStyle w:val="HTMLPreformatted"/>
+        <w:shd w:val="clear" w:color="auto" w:fill="2B2B2B"/>
+        <w:rPr>
+          <w:color w:val="A9B7C6"/>
+        </w:rPr>
+      </w:pPr>
+      <w:r>
+        <w:rPr>
+          <w:color w:val="E8BF6A"/>
+        </w:rPr>
+        <w:t xml:space="preserve">&lt;!DOCTYPE </w:t>
+      </w:r>
+      <w:r>
+        <w:rPr>
+          <w:color w:val="BABABA"/>
+        </w:rPr>
+        <w:t>html</w:t>
+      </w:r>
+      <w:r>
+        <w:rPr>
+          <w:color w:val="E8BF6A"/>
+        </w:rPr>
+        <w:t>&gt;</w:t>
+      </w:r>
+      <w:r>
+        <w:rPr>
+          <w:color w:val="E8BF6A"/>
+        </w:rPr>
+        <w:br/>
+        <w:t xml:space="preserve">&lt;html </w:t>
+      </w:r>
+      <w:r>
+        <w:rPr>
+          <w:color w:val="BABABA"/>
+        </w:rPr>
+        <w:t>lang</w:t>
+      </w:r>
+      <w:r>
+        <w:rPr>
+          <w:color w:val="A5C261"/>
+        </w:rPr>
+        <w:t>="</w:t>
+      </w:r>
+      <w:proofErr w:type="spellStart"/>
+      <w:r>
+        <w:rPr>
+          <w:color w:val="A5C261"/>
+        </w:rPr>
+        <w:t>en</w:t>
+      </w:r>
+      <w:proofErr w:type="spellEnd"/>
+      <w:r>
+        <w:rPr>
+          <w:color w:val="A5C261"/>
+        </w:rPr>
+        <w:t>"</w:t>
+      </w:r>
+      <w:r>
+        <w:rPr>
+          <w:color w:val="E8BF6A"/>
+        </w:rPr>
+        <w:t>&gt;</w:t>
+      </w:r>
+      <w:r>
+        <w:rPr>
+          <w:color w:val="E8BF6A"/>
+        </w:rPr>
+        <w:br/>
+        <w:t>&lt;head&gt;</w:t>
+      </w:r>
+      <w:r>
+        <w:rPr>
+          <w:color w:val="E8BF6A"/>
+        </w:rPr>
+        <w:br/>
+        <w:t xml:space="preserve">    &lt;title&gt;</w:t>
+      </w:r>
+      <w:r>
+        <w:rPr>
+          <w:color w:val="A9B7C6"/>
+        </w:rPr>
+        <w:t>Welcome</w:t>
+      </w:r>
+      <w:r>
+        <w:rPr>
+          <w:color w:val="E8BF6A"/>
+        </w:rPr>
+        <w:t>&lt;/title&gt;</w:t>
+      </w:r>
+      <w:r>
+        <w:rPr>
+          <w:color w:val="E8BF6A"/>
+        </w:rPr>
+        <w:br/>
+      </w:r>
+      <w:r>
+        <w:rPr>
+          <w:color w:val="E8BF6A"/>
+        </w:rPr>
+        <w:br/>
+        <w:t xml:space="preserve">    </w:t>
+      </w:r>
+      <w:r>
+        <w:rPr>
+          <w:color w:val="808080"/>
+        </w:rPr>
+        <w:t>&lt;!-- Styling --&gt;</w:t>
+      </w:r>
+      <w:r>
+        <w:rPr>
+          <w:color w:val="808080"/>
+        </w:rPr>
+        <w:br/>
+        <w:t xml:space="preserve">    </w:t>
+      </w:r>
+      <w:r>
+        <w:rPr>
+          <w:color w:val="E8BF6A"/>
+        </w:rPr>
+        <w:t xml:space="preserve">&lt;link </w:t>
+      </w:r>
+      <w:proofErr w:type="spellStart"/>
+      <w:r>
+        <w:rPr>
+          <w:color w:val="BABABA"/>
+        </w:rPr>
+        <w:t>rel</w:t>
+      </w:r>
+      <w:proofErr w:type="spellEnd"/>
+      <w:r>
+        <w:rPr>
+          <w:color w:val="A5C261"/>
+        </w:rPr>
+        <w:t xml:space="preserve">="stylesheet" </w:t>
+      </w:r>
+      <w:proofErr w:type="spellStart"/>
+      <w:r>
+        <w:rPr>
+          <w:color w:val="BABABA"/>
+        </w:rPr>
+        <w:t>href</w:t>
+      </w:r>
+      <w:proofErr w:type="spellEnd"/>
+      <w:r>
+        <w:rPr>
+          <w:color w:val="A5C261"/>
+        </w:rPr>
+        <w:t>="styles.css"</w:t>
+      </w:r>
+      <w:r>
+        <w:rPr>
+          <w:color w:val="E8BF6A"/>
+        </w:rPr>
+        <w:t>&gt;</w:t>
+      </w:r>
+      <w:r>
+        <w:rPr>
+          <w:color w:val="E8BF6A"/>
+        </w:rPr>
+        <w:br/>
+        <w:t>&lt;/head&gt;</w:t>
+      </w:r>
+      <w:r>
+        <w:rPr>
+          <w:color w:val="E8BF6A"/>
+        </w:rPr>
+        <w:br/>
+      </w:r>
+      <w:r>
+        <w:rPr>
+          <w:color w:val="E8BF6A"/>
+        </w:rPr>
+        <w:br/>
+        <w:t>&lt;body&gt;</w:t>
+      </w:r>
+      <w:r>
+        <w:rPr>
+          <w:color w:val="E8BF6A"/>
+        </w:rPr>
+        <w:br/>
+        <w:t xml:space="preserve">    &lt;section </w:t>
+      </w:r>
+      <w:r>
+        <w:rPr>
+          <w:color w:val="BABABA"/>
+        </w:rPr>
+        <w:t>id</w:t>
+      </w:r>
+      <w:r>
+        <w:rPr>
+          <w:color w:val="A5C261"/>
+        </w:rPr>
+        <w:t>="Main"</w:t>
+      </w:r>
+      <w:r>
+        <w:rPr>
+          <w:color w:val="E8BF6A"/>
+        </w:rPr>
+        <w:t>&gt;</w:t>
+      </w:r>
+      <w:r>
+        <w:rPr>
+          <w:color w:val="E8BF6A"/>
+        </w:rPr>
+        <w:br/>
+        <w:t xml:space="preserve">        &lt;div </w:t>
+      </w:r>
+      <w:r>
+        <w:rPr>
+          <w:color w:val="BABABA"/>
+        </w:rPr>
+        <w:t>class</w:t>
+      </w:r>
+      <w:r>
+        <w:rPr>
+          <w:color w:val="A5C261"/>
+        </w:rPr>
+        <w:t>="</w:t>
+      </w:r>
+      <w:proofErr w:type="spellStart"/>
+      <w:r>
+        <w:rPr>
+          <w:color w:val="A5C261"/>
+        </w:rPr>
+        <w:t>mainDiv</w:t>
+      </w:r>
+      <w:proofErr w:type="spellEnd"/>
+      <w:r>
+        <w:rPr>
+          <w:color w:val="A5C261"/>
+        </w:rPr>
+        <w:t>"</w:t>
+      </w:r>
+      <w:r>
+        <w:rPr>
+          <w:color w:val="E8BF6A"/>
+        </w:rPr>
+        <w:t>&gt;</w:t>
+      </w:r>
+      <w:r>
+        <w:rPr>
+          <w:color w:val="E8BF6A"/>
+        </w:rPr>
+        <w:br/>
+        <w:t xml:space="preserve">            &lt;button </w:t>
+      </w:r>
+      <w:r>
+        <w:rPr>
+          <w:color w:val="BABABA"/>
+        </w:rPr>
+        <w:t>id</w:t>
+      </w:r>
+      <w:r>
+        <w:rPr>
+          <w:color w:val="A5C261"/>
+        </w:rPr>
+        <w:t>="</w:t>
+      </w:r>
+      <w:proofErr w:type="spellStart"/>
+      <w:r>
+        <w:rPr>
+          <w:color w:val="A5C261"/>
+        </w:rPr>
+        <w:t>helloButton</w:t>
+      </w:r>
+      <w:proofErr w:type="spellEnd"/>
+      <w:r>
+        <w:rPr>
+          <w:color w:val="A5C261"/>
+        </w:rPr>
+        <w:t xml:space="preserve">" </w:t>
+      </w:r>
+      <w:r>
+        <w:rPr>
+          <w:color w:val="BABABA"/>
+        </w:rPr>
+        <w:t>type</w:t>
+      </w:r>
+      <w:r>
+        <w:rPr>
+          <w:color w:val="A5C261"/>
+        </w:rPr>
+        <w:t xml:space="preserve">="button" </w:t>
+      </w:r>
+      <w:r>
+        <w:rPr>
+          <w:color w:val="BABABA"/>
+        </w:rPr>
+        <w:t>class</w:t>
+      </w:r>
+      <w:r>
+        <w:rPr>
+          <w:color w:val="A5C261"/>
+        </w:rPr>
+        <w:t>="</w:t>
+      </w:r>
+      <w:proofErr w:type="spellStart"/>
+      <w:r>
+        <w:rPr>
+          <w:color w:val="A5C261"/>
+        </w:rPr>
+        <w:t>btn</w:t>
+      </w:r>
+      <w:proofErr w:type="spellEnd"/>
+      <w:r>
+        <w:rPr>
+          <w:color w:val="A5C261"/>
+        </w:rPr>
+        <w:t xml:space="preserve"> </w:t>
+      </w:r>
+      <w:proofErr w:type="spellStart"/>
+      <w:r>
+        <w:rPr>
+          <w:color w:val="A5C261"/>
+        </w:rPr>
+        <w:t>btn</w:t>
+      </w:r>
+      <w:proofErr w:type="spellEnd"/>
+      <w:r>
+        <w:rPr>
+          <w:color w:val="A5C261"/>
+        </w:rPr>
+        <w:t>-light"</w:t>
+      </w:r>
+      <w:r>
+        <w:rPr>
+          <w:color w:val="E8BF6A"/>
+        </w:rPr>
+        <w:t>&gt;</w:t>
+      </w:r>
+      <w:r>
+        <w:rPr>
+          <w:color w:val="A9B7C6"/>
+        </w:rPr>
+        <w:t>Hello, Computer!</w:t>
+      </w:r>
+      <w:r>
+        <w:rPr>
+          <w:color w:val="E8BF6A"/>
+        </w:rPr>
+        <w:t>&lt;/button&gt;</w:t>
+      </w:r>
+      <w:r>
+        <w:rPr>
+          <w:color w:val="E8BF6A"/>
+        </w:rPr>
+        <w:br/>
+        <w:t xml:space="preserve">        &lt;/div&gt;</w:t>
+      </w:r>
+      <w:r>
+        <w:rPr>
+          <w:color w:val="E8BF6A"/>
+        </w:rPr>
+        <w:br/>
+        <w:t xml:space="preserve">        </w:t>
+      </w:r>
+      <w:r>
+        <w:rPr>
+          <w:color w:val="E8BF6A"/>
+        </w:rPr>
+        <w:br/>
+        <w:t xml:space="preserve">        &lt;div </w:t>
+      </w:r>
+      <w:r>
+        <w:rPr>
+          <w:color w:val="BABABA"/>
+        </w:rPr>
+        <w:t>id</w:t>
+      </w:r>
+      <w:r>
+        <w:rPr>
+          <w:color w:val="A5C261"/>
+        </w:rPr>
+        <w:t>="</w:t>
+      </w:r>
+      <w:proofErr w:type="spellStart"/>
+      <w:r>
+        <w:rPr>
+          <w:color w:val="A5C261"/>
+        </w:rPr>
+        <w:t>messageHere</w:t>
+      </w:r>
+      <w:proofErr w:type="spellEnd"/>
+      <w:r>
+        <w:rPr>
+          <w:color w:val="A5C261"/>
+        </w:rPr>
+        <w:t xml:space="preserve">" </w:t>
+      </w:r>
+      <w:r>
+        <w:rPr>
+          <w:color w:val="BABABA"/>
+        </w:rPr>
+        <w:t>class</w:t>
+      </w:r>
+      <w:r>
+        <w:rPr>
+          <w:color w:val="A5C261"/>
+        </w:rPr>
+        <w:t>="</w:t>
+      </w:r>
+      <w:proofErr w:type="spellStart"/>
+      <w:r>
+        <w:rPr>
+          <w:color w:val="A5C261"/>
+        </w:rPr>
+        <w:t>mainDiv</w:t>
+      </w:r>
+      <w:proofErr w:type="spellEnd"/>
+      <w:r>
+        <w:rPr>
+          <w:color w:val="A5C261"/>
+        </w:rPr>
+        <w:t>"</w:t>
+      </w:r>
+      <w:r>
+        <w:rPr>
+          <w:color w:val="E8BF6A"/>
+        </w:rPr>
+        <w:t>&gt;</w:t>
+      </w:r>
+      <w:r>
+        <w:rPr>
+          <w:color w:val="E8BF6A"/>
+        </w:rPr>
+        <w:br/>
+      </w:r>
+      <w:r>
+        <w:rPr>
+          <w:color w:val="E8BF6A"/>
+        </w:rPr>
+        <w:br/>
+        <w:t xml:space="preserve">        &lt;/div&gt;</w:t>
+      </w:r>
+      <w:r>
+        <w:rPr>
+          <w:color w:val="E8BF6A"/>
+        </w:rPr>
+        <w:br/>
+        <w:t xml:space="preserve">    &lt;/section&gt;    </w:t>
+      </w:r>
+      <w:r>
+        <w:rPr>
+          <w:color w:val="E8BF6A"/>
+        </w:rPr>
+        <w:br/>
+      </w:r>
+      <w:r>
+        <w:rPr>
+          <w:color w:val="E8BF6A"/>
+        </w:rPr>
+        <w:br/>
+        <w:t xml:space="preserve">    </w:t>
+      </w:r>
+      <w:r>
+        <w:rPr>
+          <w:color w:val="808080"/>
+        </w:rPr>
+        <w:t xml:space="preserve">&lt;!-- The Greeting </w:t>
+      </w:r>
+      <w:proofErr w:type="spellStart"/>
+      <w:r>
+        <w:rPr>
+          <w:color w:val="808080"/>
+        </w:rPr>
+        <w:t>Requesr</w:t>
+      </w:r>
+      <w:proofErr w:type="spellEnd"/>
+      <w:r>
+        <w:rPr>
+          <w:color w:val="808080"/>
+        </w:rPr>
+        <w:t xml:space="preserve"> --&gt;</w:t>
+      </w:r>
+      <w:r>
+        <w:rPr>
+          <w:color w:val="808080"/>
+        </w:rPr>
+        <w:br/>
+        <w:t xml:space="preserve">    </w:t>
+      </w:r>
+      <w:r>
+        <w:rPr>
+          <w:color w:val="E8BF6A"/>
+        </w:rPr>
+        <w:t>&lt;script&gt;</w:t>
+      </w:r>
+      <w:r>
+        <w:rPr>
+          <w:color w:val="E8BF6A"/>
+        </w:rPr>
+        <w:br/>
+        <w:t xml:space="preserve">        </w:t>
+      </w:r>
+      <w:r>
+        <w:rPr>
+          <w:color w:val="CC7832"/>
+        </w:rPr>
+        <w:t xml:space="preserve">var </w:t>
+      </w:r>
+      <w:proofErr w:type="spellStart"/>
+      <w:r>
+        <w:rPr>
+          <w:b/>
+          <w:bCs/>
+          <w:i/>
+          <w:iCs/>
+          <w:color w:val="9876AA"/>
+        </w:rPr>
+        <w:t>url</w:t>
+      </w:r>
+      <w:proofErr w:type="spellEnd"/>
+      <w:r>
+        <w:rPr>
+          <w:b/>
+          <w:bCs/>
+          <w:i/>
+          <w:iCs/>
+          <w:color w:val="9876AA"/>
+        </w:rPr>
+        <w:t xml:space="preserve"> </w:t>
+      </w:r>
+      <w:r>
+        <w:rPr>
+          <w:color w:val="A9B7C6"/>
+        </w:rPr>
+        <w:t xml:space="preserve">= </w:t>
+      </w:r>
+      <w:r>
+        <w:rPr>
+          <w:color w:val="6A8759"/>
+        </w:rPr>
+        <w:t>"http://localhost:8080/hello"</w:t>
+      </w:r>
+      <w:r>
+        <w:rPr>
+          <w:color w:val="CC7832"/>
+        </w:rPr>
+        <w:t>;</w:t>
+      </w:r>
+      <w:r>
+        <w:rPr>
+          <w:color w:val="CC7832"/>
+        </w:rPr>
+        <w:br/>
+      </w:r>
+      <w:r>
+        <w:rPr>
+          <w:color w:val="CC7832"/>
+        </w:rPr>
+        <w:br/>
+        <w:t xml:space="preserve">        function </w:t>
+      </w:r>
+      <w:proofErr w:type="spellStart"/>
+      <w:r>
+        <w:rPr>
+          <w:color w:val="FFC66D"/>
+        </w:rPr>
+        <w:t>getGreetingMessage</w:t>
+      </w:r>
+      <w:proofErr w:type="spellEnd"/>
+      <w:r>
+        <w:rPr>
+          <w:color w:val="A9B7C6"/>
+        </w:rPr>
+        <w:t>() {</w:t>
+      </w:r>
+      <w:r>
+        <w:rPr>
+          <w:color w:val="A9B7C6"/>
+        </w:rPr>
+        <w:br/>
+        <w:t xml:space="preserve">            </w:t>
+      </w:r>
+      <w:r>
+        <w:rPr>
+          <w:color w:val="CC7832"/>
+        </w:rPr>
+        <w:t xml:space="preserve">var </w:t>
+      </w:r>
+      <w:r>
+        <w:rPr>
+          <w:color w:val="A9B7C6"/>
+        </w:rPr>
+        <w:t xml:space="preserve">request = </w:t>
+      </w:r>
+      <w:r>
+        <w:rPr>
+          <w:color w:val="CC7832"/>
+        </w:rPr>
+        <w:t xml:space="preserve">new </w:t>
+      </w:r>
+      <w:proofErr w:type="spellStart"/>
+      <w:r>
+        <w:rPr>
+          <w:color w:val="FFC66D"/>
+        </w:rPr>
+        <w:t>XMLHttpRequest</w:t>
+      </w:r>
+      <w:proofErr w:type="spellEnd"/>
+      <w:r>
+        <w:rPr>
+          <w:color w:val="A9B7C6"/>
+        </w:rPr>
+        <w:t>()</w:t>
+      </w:r>
+      <w:r>
+        <w:rPr>
+          <w:color w:val="CC7832"/>
+        </w:rPr>
+        <w:t>;</w:t>
+      </w:r>
+      <w:r>
+        <w:rPr>
+          <w:color w:val="CC7832"/>
+        </w:rPr>
+        <w:br/>
+      </w:r>
+      <w:r>
+        <w:rPr>
+          <w:color w:val="CC7832"/>
+        </w:rPr>
+        <w:br/>
+        <w:t xml:space="preserve">            </w:t>
+      </w:r>
+      <w:proofErr w:type="spellStart"/>
+      <w:r>
+        <w:rPr>
+          <w:color w:val="A9B7C6"/>
+        </w:rPr>
+        <w:t>request.</w:t>
+      </w:r>
+      <w:r>
+        <w:rPr>
+          <w:color w:val="FFC66D"/>
+        </w:rPr>
+        <w:t>open</w:t>
+      </w:r>
+      <w:proofErr w:type="spellEnd"/>
+      <w:r>
+        <w:rPr>
+          <w:color w:val="A9B7C6"/>
+        </w:rPr>
+        <w:t>(</w:t>
+      </w:r>
+      <w:r>
+        <w:rPr>
+          <w:color w:val="6A8759"/>
+        </w:rPr>
+        <w:t>"GET"</w:t>
+      </w:r>
+      <w:r>
+        <w:rPr>
+          <w:color w:val="CC7832"/>
+        </w:rPr>
+        <w:t xml:space="preserve">, </w:t>
+      </w:r>
+      <w:proofErr w:type="spellStart"/>
+      <w:r>
+        <w:rPr>
+          <w:b/>
+          <w:bCs/>
+          <w:i/>
+          <w:iCs/>
+          <w:color w:val="9876AA"/>
+        </w:rPr>
+        <w:t>url</w:t>
+      </w:r>
+      <w:proofErr w:type="spellEnd"/>
+      <w:r>
+        <w:rPr>
+          <w:color w:val="CC7832"/>
+        </w:rPr>
+        <w:t>, true</w:t>
+      </w:r>
+      <w:r>
+        <w:rPr>
+          <w:color w:val="A9B7C6"/>
+        </w:rPr>
+        <w:t>)</w:t>
+      </w:r>
+      <w:r>
+        <w:rPr>
+          <w:color w:val="CC7832"/>
+        </w:rPr>
+        <w:t>;</w:t>
+      </w:r>
+      <w:r>
+        <w:rPr>
+          <w:color w:val="CC7832"/>
+        </w:rPr>
+        <w:br/>
+        <w:t xml:space="preserve">            </w:t>
+      </w:r>
+      <w:proofErr w:type="spellStart"/>
+      <w:r>
+        <w:rPr>
+          <w:color w:val="A9B7C6"/>
+        </w:rPr>
+        <w:t>request.</w:t>
+      </w:r>
+      <w:r>
+        <w:rPr>
+          <w:color w:val="9876AA"/>
+        </w:rPr>
+        <w:t>onreadystatechange</w:t>
+      </w:r>
+      <w:proofErr w:type="spellEnd"/>
+      <w:r>
+        <w:rPr>
+          <w:color w:val="9876AA"/>
+        </w:rPr>
+        <w:t xml:space="preserve"> </w:t>
+      </w:r>
+      <w:r>
+        <w:rPr>
+          <w:color w:val="A9B7C6"/>
+        </w:rPr>
+        <w:t xml:space="preserve">= </w:t>
+      </w:r>
+      <w:r>
+        <w:rPr>
+          <w:color w:val="CC7832"/>
+        </w:rPr>
+        <w:t>function</w:t>
+      </w:r>
+      <w:r>
+        <w:rPr>
+          <w:color w:val="A9B7C6"/>
+        </w:rPr>
+        <w:t>() {</w:t>
+      </w:r>
+      <w:r>
+        <w:rPr>
+          <w:color w:val="A9B7C6"/>
+        </w:rPr>
+        <w:br/>
+        <w:t xml:space="preserve">                </w:t>
+      </w:r>
+      <w:r>
+        <w:rPr>
+          <w:color w:val="CC7832"/>
+        </w:rPr>
+        <w:t>if</w:t>
+      </w:r>
+      <w:r>
+        <w:rPr>
+          <w:color w:val="A9B7C6"/>
+        </w:rPr>
+        <w:t>(</w:t>
+      </w:r>
+      <w:proofErr w:type="spellStart"/>
+      <w:r>
+        <w:rPr>
+          <w:color w:val="A9B7C6"/>
+        </w:rPr>
+        <w:t>request.</w:t>
+      </w:r>
+      <w:r>
+        <w:rPr>
+          <w:color w:val="9876AA"/>
+        </w:rPr>
+        <w:t>readyState</w:t>
+      </w:r>
+      <w:proofErr w:type="spellEnd"/>
+      <w:r>
+        <w:rPr>
+          <w:color w:val="9876AA"/>
+        </w:rPr>
+        <w:t xml:space="preserve"> </w:t>
+      </w:r>
+      <w:r>
+        <w:rPr>
+          <w:color w:val="A9B7C6"/>
+        </w:rPr>
+        <w:t xml:space="preserve">=== </w:t>
+      </w:r>
+      <w:r>
+        <w:rPr>
+          <w:color w:val="6897BB"/>
+        </w:rPr>
+        <w:t xml:space="preserve">4 </w:t>
+      </w:r>
+      <w:r>
+        <w:rPr>
+          <w:color w:val="A9B7C6"/>
+        </w:rPr>
+        <w:t xml:space="preserve">&amp;&amp; </w:t>
+      </w:r>
+      <w:proofErr w:type="spellStart"/>
+      <w:r>
+        <w:rPr>
+          <w:color w:val="A9B7C6"/>
+        </w:rPr>
+        <w:t>request.</w:t>
+      </w:r>
+      <w:r>
+        <w:rPr>
+          <w:color w:val="9876AA"/>
+        </w:rPr>
+        <w:t>status</w:t>
+      </w:r>
+      <w:proofErr w:type="spellEnd"/>
+      <w:r>
+        <w:rPr>
+          <w:color w:val="9876AA"/>
+        </w:rPr>
+        <w:t xml:space="preserve"> </w:t>
+      </w:r>
+      <w:r>
+        <w:rPr>
+          <w:color w:val="A9B7C6"/>
+        </w:rPr>
+        <w:t xml:space="preserve">=== </w:t>
+      </w:r>
+      <w:r>
+        <w:rPr>
+          <w:color w:val="6897BB"/>
+        </w:rPr>
+        <w:t>200</w:t>
+      </w:r>
+      <w:r>
+        <w:rPr>
+          <w:color w:val="A9B7C6"/>
+        </w:rPr>
+        <w:t>) {</w:t>
+      </w:r>
+      <w:r>
+        <w:rPr>
+          <w:color w:val="A9B7C6"/>
+        </w:rPr>
+        <w:br/>
+        <w:t xml:space="preserve">                    </w:t>
+      </w:r>
+      <w:r>
+        <w:rPr>
+          <w:color w:val="CC7832"/>
+        </w:rPr>
+        <w:t xml:space="preserve">var </w:t>
+      </w:r>
+      <w:r>
+        <w:rPr>
+          <w:color w:val="A9B7C6"/>
+        </w:rPr>
+        <w:t xml:space="preserve">greeting = </w:t>
+      </w:r>
+      <w:proofErr w:type="spellStart"/>
+      <w:r>
+        <w:rPr>
+          <w:b/>
+          <w:bCs/>
+          <w:i/>
+          <w:iCs/>
+          <w:color w:val="9876AA"/>
+        </w:rPr>
+        <w:t>JSON</w:t>
+      </w:r>
+      <w:r>
+        <w:rPr>
+          <w:color w:val="A9B7C6"/>
+        </w:rPr>
+        <w:t>.</w:t>
+      </w:r>
+      <w:r>
+        <w:rPr>
+          <w:color w:val="FFC66D"/>
+        </w:rPr>
+        <w:t>parse</w:t>
+      </w:r>
+      <w:proofErr w:type="spellEnd"/>
+      <w:r>
+        <w:rPr>
+          <w:color w:val="A9B7C6"/>
+        </w:rPr>
+        <w:t>(</w:t>
+      </w:r>
+      <w:proofErr w:type="spellStart"/>
+      <w:r>
+        <w:rPr>
+          <w:color w:val="A9B7C6"/>
+        </w:rPr>
+        <w:t>request.</w:t>
+      </w:r>
+      <w:r>
+        <w:rPr>
+          <w:color w:val="9876AA"/>
+        </w:rPr>
+        <w:t>responseText</w:t>
+      </w:r>
+      <w:proofErr w:type="spellEnd"/>
+      <w:r>
+        <w:rPr>
+          <w:color w:val="A9B7C6"/>
+        </w:rPr>
+        <w:t>)</w:t>
+      </w:r>
+      <w:r>
+        <w:rPr>
+          <w:color w:val="CC7832"/>
+        </w:rPr>
+        <w:t>;</w:t>
+      </w:r>
+      <w:r>
+        <w:rPr>
+          <w:color w:val="CC7832"/>
+        </w:rPr>
+        <w:br/>
+        <w:t xml:space="preserve">                    var </w:t>
+      </w:r>
+      <w:r>
+        <w:rPr>
+          <w:color w:val="A9B7C6"/>
+        </w:rPr>
+        <w:t xml:space="preserve">message = </w:t>
+      </w:r>
+      <w:proofErr w:type="spellStart"/>
+      <w:r>
+        <w:rPr>
+          <w:color w:val="A9B7C6"/>
+        </w:rPr>
+        <w:t>greeting.</w:t>
+      </w:r>
+      <w:r>
+        <w:rPr>
+          <w:color w:val="9876AA"/>
+        </w:rPr>
+        <w:t>content</w:t>
+      </w:r>
+      <w:proofErr w:type="spellEnd"/>
+      <w:r>
+        <w:rPr>
+          <w:color w:val="CC7832"/>
+        </w:rPr>
+        <w:t>;</w:t>
+      </w:r>
+      <w:r>
+        <w:rPr>
+          <w:color w:val="CC7832"/>
+        </w:rPr>
+        <w:br/>
+      </w:r>
+      <w:r>
+        <w:rPr>
+          <w:color w:val="CC7832"/>
+        </w:rPr>
+        <w:br/>
+        <w:t xml:space="preserve">                    var </w:t>
+      </w:r>
+      <w:r>
+        <w:rPr>
+          <w:color w:val="A9B7C6"/>
+        </w:rPr>
+        <w:t xml:space="preserve">element = </w:t>
+      </w:r>
+      <w:r>
+        <w:rPr>
+          <w:color w:val="6A8759"/>
+        </w:rPr>
+        <w:t>"</w:t>
+      </w:r>
+      <w:r>
+        <w:rPr>
+          <w:color w:val="6A8759"/>
+          <w:shd w:val="clear" w:color="auto" w:fill="364135"/>
+        </w:rPr>
+        <w:t>&lt;p&gt;</w:t>
+      </w:r>
+      <w:r>
+        <w:rPr>
+          <w:color w:val="6A8759"/>
+        </w:rPr>
+        <w:t xml:space="preserve">" </w:t>
+      </w:r>
+      <w:r>
+        <w:rPr>
+          <w:color w:val="A9B7C6"/>
+        </w:rPr>
+        <w:t xml:space="preserve">+ message + </w:t>
+      </w:r>
+      <w:r>
+        <w:rPr>
+          <w:color w:val="6A8759"/>
+        </w:rPr>
+        <w:t>"</w:t>
+      </w:r>
+      <w:r>
+        <w:rPr>
+          <w:color w:val="6A8759"/>
+          <w:shd w:val="clear" w:color="auto" w:fill="364135"/>
+        </w:rPr>
+        <w:t>&lt;/p&gt;</w:t>
+      </w:r>
+      <w:r>
+        <w:rPr>
+          <w:color w:val="6A8759"/>
+        </w:rPr>
+        <w:t>"</w:t>
+      </w:r>
+      <w:r>
+        <w:rPr>
+          <w:color w:val="CC7832"/>
+        </w:rPr>
+        <w:t>;</w:t>
+      </w:r>
+      <w:r>
+        <w:rPr>
+          <w:color w:val="CC7832"/>
+        </w:rPr>
+        <w:br/>
+        <w:t xml:space="preserve">                    </w:t>
+      </w:r>
+      <w:proofErr w:type="spellStart"/>
+      <w:r>
+        <w:rPr>
+          <w:b/>
+          <w:bCs/>
+          <w:i/>
+          <w:iCs/>
+          <w:color w:val="9876AA"/>
+        </w:rPr>
+        <w:t>document</w:t>
+      </w:r>
+      <w:r>
+        <w:rPr>
+          <w:color w:val="A9B7C6"/>
+        </w:rPr>
+        <w:t>.</w:t>
+      </w:r>
+      <w:r>
+        <w:rPr>
+          <w:color w:val="FFC66D"/>
+        </w:rPr>
+        <w:t>getElementById</w:t>
+      </w:r>
+      <w:proofErr w:type="spellEnd"/>
+      <w:r>
+        <w:rPr>
+          <w:color w:val="A9B7C6"/>
+        </w:rPr>
+        <w:t>(</w:t>
+      </w:r>
+      <w:r>
+        <w:rPr>
+          <w:color w:val="6A8759"/>
+        </w:rPr>
+        <w:t>"</w:t>
+      </w:r>
+      <w:proofErr w:type="spellStart"/>
+      <w:r>
+        <w:rPr>
+          <w:color w:val="6A8759"/>
+        </w:rPr>
+        <w:t>messageHere</w:t>
+      </w:r>
+      <w:proofErr w:type="spellEnd"/>
+      <w:r>
+        <w:rPr>
+          <w:color w:val="6A8759"/>
+        </w:rPr>
+        <w:t>"</w:t>
+      </w:r>
+      <w:r>
+        <w:rPr>
+          <w:color w:val="A9B7C6"/>
+        </w:rPr>
+        <w:t>).</w:t>
+      </w:r>
+      <w:proofErr w:type="spellStart"/>
+      <w:r>
+        <w:rPr>
+          <w:color w:val="9876AA"/>
+        </w:rPr>
+        <w:t>innerHTML</w:t>
+      </w:r>
+      <w:proofErr w:type="spellEnd"/>
+      <w:r>
+        <w:rPr>
+          <w:color w:val="9876AA"/>
+        </w:rPr>
+        <w:t xml:space="preserve"> </w:t>
+      </w:r>
+      <w:r>
+        <w:rPr>
+          <w:color w:val="A9B7C6"/>
+        </w:rPr>
+        <w:t>= element</w:t>
+      </w:r>
+      <w:r>
+        <w:rPr>
+          <w:color w:val="CC7832"/>
+        </w:rPr>
+        <w:t>;</w:t>
+      </w:r>
+      <w:r>
+        <w:rPr>
+          <w:color w:val="CC7832"/>
+        </w:rPr>
+        <w:br/>
+        <w:t xml:space="preserve">                </w:t>
+      </w:r>
+      <w:r>
+        <w:rPr>
+          <w:color w:val="A9B7C6"/>
+        </w:rPr>
+        <w:t>}</w:t>
+      </w:r>
+      <w:r>
+        <w:rPr>
+          <w:color w:val="A9B7C6"/>
+        </w:rPr>
+        <w:br/>
+        <w:t xml:space="preserve">            }</w:t>
+      </w:r>
+      <w:r>
+        <w:rPr>
+          <w:color w:val="CC7832"/>
+        </w:rPr>
+        <w:t>;</w:t>
+      </w:r>
+      <w:r>
+        <w:rPr>
+          <w:color w:val="CC7832"/>
+        </w:rPr>
+        <w:br/>
+      </w:r>
+      <w:r>
+        <w:rPr>
+          <w:color w:val="CC7832"/>
+        </w:rPr>
+        <w:br/>
+        <w:t xml:space="preserve">            </w:t>
+      </w:r>
+      <w:proofErr w:type="spellStart"/>
+      <w:r>
+        <w:rPr>
+          <w:color w:val="A9B7C6"/>
+        </w:rPr>
+        <w:t>request.</w:t>
+      </w:r>
+      <w:r>
+        <w:rPr>
+          <w:color w:val="FFC66D"/>
+        </w:rPr>
+        <w:t>send</w:t>
+      </w:r>
+      <w:proofErr w:type="spellEnd"/>
+      <w:r>
+        <w:rPr>
+          <w:color w:val="A9B7C6"/>
+        </w:rPr>
+        <w:t>()</w:t>
+      </w:r>
+      <w:r>
+        <w:rPr>
+          <w:color w:val="CC7832"/>
+        </w:rPr>
+        <w:t>;</w:t>
+      </w:r>
+      <w:r>
+        <w:rPr>
+          <w:color w:val="CC7832"/>
+        </w:rPr>
+        <w:br/>
+        <w:t xml:space="preserve">        </w:t>
+      </w:r>
+      <w:r>
+        <w:rPr>
+          <w:color w:val="A9B7C6"/>
+        </w:rPr>
+        <w:t>}</w:t>
+      </w:r>
+      <w:r>
+        <w:rPr>
+          <w:color w:val="A9B7C6"/>
+        </w:rPr>
+        <w:br/>
+        <w:t xml:space="preserve">        </w:t>
+      </w:r>
+      <w:proofErr w:type="spellStart"/>
+      <w:r>
+        <w:rPr>
+          <w:b/>
+          <w:bCs/>
+          <w:i/>
+          <w:iCs/>
+          <w:color w:val="9876AA"/>
+        </w:rPr>
+        <w:t>document</w:t>
+      </w:r>
+      <w:r>
+        <w:rPr>
+          <w:color w:val="A9B7C6"/>
+        </w:rPr>
+        <w:t>.</w:t>
+      </w:r>
+      <w:r>
+        <w:rPr>
+          <w:color w:val="FFC66D"/>
+        </w:rPr>
+        <w:t>getElementById</w:t>
+      </w:r>
+      <w:proofErr w:type="spellEnd"/>
+      <w:r>
+        <w:rPr>
+          <w:color w:val="A9B7C6"/>
+        </w:rPr>
+        <w:t>(</w:t>
+      </w:r>
+      <w:r>
+        <w:rPr>
+          <w:color w:val="6A8759"/>
+        </w:rPr>
+        <w:t>"</w:t>
+      </w:r>
+      <w:proofErr w:type="spellStart"/>
+      <w:r>
+        <w:rPr>
+          <w:color w:val="6A8759"/>
+        </w:rPr>
+        <w:t>helloButton</w:t>
+      </w:r>
+      <w:proofErr w:type="spellEnd"/>
+      <w:r>
+        <w:rPr>
+          <w:color w:val="6A8759"/>
+        </w:rPr>
+        <w:t>"</w:t>
+      </w:r>
+      <w:r>
+        <w:rPr>
+          <w:color w:val="A9B7C6"/>
+        </w:rPr>
+        <w:t>).</w:t>
+      </w:r>
+      <w:r>
+        <w:rPr>
+          <w:color w:val="9876AA"/>
+        </w:rPr>
+        <w:t xml:space="preserve">onclick </w:t>
+      </w:r>
+      <w:r>
+        <w:rPr>
+          <w:color w:val="A9B7C6"/>
+        </w:rPr>
+        <w:t xml:space="preserve">= </w:t>
+      </w:r>
+      <w:r>
+        <w:rPr>
+          <w:color w:val="CC7832"/>
+        </w:rPr>
+        <w:t>function</w:t>
+      </w:r>
+      <w:r>
+        <w:rPr>
+          <w:color w:val="A9B7C6"/>
+        </w:rPr>
+        <w:t>() {</w:t>
+      </w:r>
+      <w:r>
+        <w:rPr>
+          <w:color w:val="A9B7C6"/>
+        </w:rPr>
+        <w:br/>
+        <w:t xml:space="preserve">            </w:t>
+      </w:r>
+      <w:proofErr w:type="spellStart"/>
+      <w:r>
+        <w:rPr>
+          <w:color w:val="FFC66D"/>
+        </w:rPr>
+        <w:t>getGreetingMessage</w:t>
+      </w:r>
+      <w:proofErr w:type="spellEnd"/>
+      <w:r>
+        <w:rPr>
+          <w:color w:val="A9B7C6"/>
+        </w:rPr>
+        <w:t>()</w:t>
+      </w:r>
+      <w:r>
+        <w:rPr>
+          <w:color w:val="CC7832"/>
+        </w:rPr>
+        <w:t>;</w:t>
+      </w:r>
+      <w:r>
+        <w:rPr>
+          <w:color w:val="CC7832"/>
+        </w:rPr>
+        <w:br/>
+        <w:t xml:space="preserve">        </w:t>
+      </w:r>
+      <w:r>
+        <w:rPr>
+          <w:color w:val="A9B7C6"/>
+        </w:rPr>
+        <w:t>}</w:t>
+      </w:r>
+      <w:r>
+        <w:rPr>
+          <w:color w:val="CC7832"/>
+        </w:rPr>
+        <w:t>;</w:t>
+      </w:r>
+      <w:r>
+        <w:rPr>
+          <w:color w:val="CC7832"/>
+        </w:rPr>
+        <w:br/>
+      </w:r>
+      <w:r>
+        <w:rPr>
+          <w:color w:val="CC7832"/>
+        </w:rPr>
+        <w:lastRenderedPageBreak/>
+        <w:t xml:space="preserve">    </w:t>
+      </w:r>
+      <w:r>
+        <w:rPr>
+          <w:color w:val="E8BF6A"/>
+        </w:rPr>
+        <w:t>&lt;/script&gt;</w:t>
+      </w:r>
+      <w:r>
+        <w:rPr>
+          <w:color w:val="E8BF6A"/>
+        </w:rPr>
+        <w:br/>
+        <w:t>&lt;/body&gt;</w:t>
+      </w:r>
+      <w:r>
+        <w:rPr>
+          <w:color w:val="E8BF6A"/>
+        </w:rPr>
+        <w:br/>
+        <w:t>&lt;/html&gt;</w:t>
+      </w:r>
+    </w:p>
+    <w:p>
+      <w:pPr>
+        <w:spacing w:after="60" w:line="240" w:lineRule="auto"/>
+        <w:jc w:val="center"/>
+        <w:rPr>
+          <w:rFonts w:ascii="Arial" w:eastAsia="Times New Roman" w:hAnsi="Arial" w:cs="Arial"/>
+          <w:color w:val="000000"/>
+          <w:sz w:val="52"/>
+          <w:szCs w:val="52"/>
+        </w:rPr>
+      </w:pPr>
+    </w:p>
+    <w:p>
+      <w:pPr>
+        <w:pStyle w:val="HTMLPreformatted"/>
+        <w:shd w:val="clear" w:color="auto" w:fill="2B2B2B"/>
+        <w:rPr>
+          <w:color w:val="A9B7C6"/>
+        </w:rPr>
+      </w:pPr>
+      <w:r>
+        <w:rPr>
+          <w:color w:val="E8BF6A"/>
+        </w:rPr>
+        <w:t xml:space="preserve">body </w:t>
+      </w:r>
+      <w:r>
+        <w:rPr>
+          <w:color w:val="A9B7C6"/>
+        </w:rPr>
+        <w:t>{</w:t>
+      </w:r>
+      <w:r>
+        <w:rPr>
+          <w:color w:val="A9B7C6"/>
+        </w:rPr>
+        <w:br/>
+        <w:t xml:space="preserve">    </w:t>
+      </w:r>
+      <w:r>
+        <w:rPr>
+          <w:color w:val="BABABA"/>
+        </w:rPr>
+        <w:t>background-color</w:t>
+      </w:r>
+      <w:r>
+        <w:rPr>
+          <w:color w:val="A9B7C6"/>
+        </w:rPr>
+        <w:t xml:space="preserve">: </w:t>
+      </w:r>
+      <w:r>
+        <w:rPr>
+          <w:color w:val="6897BB"/>
+        </w:rPr>
+        <w:t>#35524a</w:t>
+      </w:r>
+      <w:r>
+        <w:rPr>
+          <w:color w:val="CC7832"/>
+        </w:rPr>
+        <w:t>;</w:t>
+      </w:r>
+      <w:r>
+        <w:rPr>
+          <w:color w:val="CC7832"/>
+        </w:rPr>
+        <w:br/>
+        <w:t xml:space="preserve">    </w:t>
+      </w:r>
+      <w:r>
+        <w:rPr>
+          <w:color w:val="BABABA"/>
+        </w:rPr>
+        <w:t>margin</w:t>
+      </w:r>
+      <w:r>
+        <w:rPr>
+          <w:color w:val="A9B7C6"/>
+        </w:rPr>
+        <w:t xml:space="preserve">: </w:t>
+      </w:r>
+      <w:r>
+        <w:rPr>
+          <w:color w:val="6897BB"/>
+        </w:rPr>
+        <w:t>0</w:t>
+      </w:r>
+      <w:r>
+        <w:rPr>
+          <w:color w:val="CC7832"/>
+        </w:rPr>
+        <w:t>;</w:t>
+      </w:r>
+      <w:r>
+        <w:rPr>
+          <w:color w:val="CC7832"/>
+        </w:rPr>
+        <w:br/>
+      </w:r>
+      <w:r>
+        <w:rPr>
+          <w:color w:val="A9B7C6"/>
+        </w:rPr>
+        <w:t>}</w:t>
+      </w:r>
+      <w:r>
+        <w:rPr>
+          <w:color w:val="A9B7C6"/>
+        </w:rPr>
+        <w:br/>
+      </w:r>
+      <w:r>
+        <w:rPr>
+          <w:color w:val="A9B7C6"/>
+        </w:rPr>
+        <w:br/>
+        <w:t>.</w:t>
+      </w:r>
+      <w:proofErr w:type="spellStart"/>
+      <w:r>
+        <w:rPr>
+          <w:color w:val="E8BF6A"/>
+        </w:rPr>
+        <w:t>mainDiv</w:t>
+      </w:r>
+      <w:proofErr w:type="spellEnd"/>
+      <w:r>
+        <w:rPr>
+          <w:color w:val="E8BF6A"/>
+        </w:rPr>
+        <w:t xml:space="preserve"> </w:t>
+      </w:r>
+      <w:r>
+        <w:rPr>
+          <w:color w:val="A9B7C6"/>
+        </w:rPr>
+        <w:t>{</w:t>
+      </w:r>
+      <w:r>
+        <w:rPr>
+          <w:color w:val="A9B7C6"/>
+        </w:rPr>
+        <w:br/>
+        <w:t xml:space="preserve">    </w:t>
+      </w:r>
+      <w:r>
+        <w:rPr>
+          <w:color w:val="BABABA"/>
+        </w:rPr>
+        <w:t>padding</w:t>
+      </w:r>
+      <w:r>
+        <w:rPr>
+          <w:color w:val="A9B7C6"/>
+        </w:rPr>
+        <w:t xml:space="preserve">: </w:t>
+      </w:r>
+      <w:r>
+        <w:rPr>
+          <w:color w:val="6897BB"/>
+        </w:rPr>
+        <w:t>150</w:t>
+      </w:r>
+      <w:r>
+        <w:rPr>
+          <w:color w:val="A5C261"/>
+        </w:rPr>
+        <w:t>px</w:t>
+      </w:r>
+      <w:r>
+        <w:rPr>
+          <w:color w:val="CC7832"/>
+        </w:rPr>
+        <w:t>;</w:t>
+      </w:r>
+      <w:r>
+        <w:rPr>
+          <w:color w:val="CC7832"/>
+        </w:rPr>
+        <w:br/>
+        <w:t xml:space="preserve">    </w:t>
+      </w:r>
+      <w:r>
+        <w:rPr>
+          <w:color w:val="BABABA"/>
+        </w:rPr>
+        <w:t>text-align</w:t>
+      </w:r>
+      <w:r>
+        <w:rPr>
+          <w:color w:val="A9B7C6"/>
+        </w:rPr>
+        <w:t xml:space="preserve">: </w:t>
+      </w:r>
+      <w:r>
+        <w:rPr>
+          <w:color w:val="A5C261"/>
+        </w:rPr>
+        <w:t>center</w:t>
+      </w:r>
+      <w:r>
+        <w:rPr>
+          <w:color w:val="CC7832"/>
+        </w:rPr>
+        <w:t>;</w:t>
+      </w:r>
+      <w:r>
+        <w:rPr>
+          <w:color w:val="CC7832"/>
+        </w:rPr>
+        <w:br/>
+      </w:r>
+      <w:r>
+        <w:rPr>
+          <w:color w:val="A9B7C6"/>
+        </w:rPr>
+        <w:t>}</w:t>
+      </w:r>
+      <w:r>
+        <w:rPr>
+          <w:color w:val="A9B7C6"/>
+        </w:rPr>
+        <w:br/>
+      </w:r>
+      <w:r>
+        <w:rPr>
+          <w:color w:val="A9B7C6"/>
+        </w:rPr>
+        <w:br/>
+        <w:t>.</w:t>
+      </w:r>
+      <w:proofErr w:type="spellStart"/>
+      <w:r>
+        <w:rPr>
+          <w:color w:val="E8BF6A"/>
+        </w:rPr>
+        <w:t>btn</w:t>
+      </w:r>
+      <w:proofErr w:type="spellEnd"/>
+      <w:r>
+        <w:rPr>
+          <w:color w:val="E8BF6A"/>
+        </w:rPr>
+        <w:t xml:space="preserve"> </w:t>
+      </w:r>
+      <w:r>
+        <w:rPr>
+          <w:color w:val="A9B7C6"/>
+        </w:rPr>
+        <w:t>{</w:t>
+      </w:r>
+      <w:r>
+        <w:rPr>
+          <w:color w:val="A9B7C6"/>
+        </w:rPr>
+        <w:br/>
+        <w:t xml:space="preserve">    </w:t>
+      </w:r>
+      <w:r>
+        <w:rPr>
+          <w:color w:val="BABABA"/>
+        </w:rPr>
+        <w:t>font-family</w:t>
+      </w:r>
+      <w:r>
+        <w:rPr>
+          <w:color w:val="A9B7C6"/>
+        </w:rPr>
+        <w:t xml:space="preserve">: </w:t>
+      </w:r>
+      <w:r>
+        <w:rPr>
+          <w:color w:val="6A8759"/>
+        </w:rPr>
+        <w:t>'</w:t>
+      </w:r>
+      <w:proofErr w:type="spellStart"/>
+      <w:r>
+        <w:rPr>
+          <w:color w:val="6A8759"/>
+        </w:rPr>
+        <w:t>Raleway</w:t>
+      </w:r>
+      <w:proofErr w:type="spellEnd"/>
+      <w:r>
+        <w:rPr>
+          <w:color w:val="6A8759"/>
+        </w:rPr>
+        <w:t>'</w:t>
+      </w:r>
+      <w:r>
+        <w:rPr>
+          <w:color w:val="CC7832"/>
+        </w:rPr>
+        <w:t xml:space="preserve">, </w:t>
+      </w:r>
+      <w:r>
+        <w:rPr>
+          <w:color w:val="A5C261"/>
+        </w:rPr>
+        <w:t>sans-serif</w:t>
+      </w:r>
+      <w:r>
+        <w:rPr>
+          <w:color w:val="CC7832"/>
+        </w:rPr>
+        <w:t>;</w:t>
+      </w:r>
+      <w:r>
+        <w:rPr>
+          <w:color w:val="CC7832"/>
+        </w:rPr>
+        <w:br/>
+        <w:t xml:space="preserve">    </w:t>
+      </w:r>
+      <w:r>
+        <w:rPr>
+          <w:color w:val="BABABA"/>
+        </w:rPr>
+        <w:t>font-size</w:t>
+      </w:r>
+      <w:r>
+        <w:rPr>
+          <w:color w:val="A9B7C6"/>
+        </w:rPr>
+        <w:t xml:space="preserve">: </w:t>
+      </w:r>
+      <w:r>
+        <w:rPr>
+          <w:color w:val="6897BB"/>
+        </w:rPr>
+        <w:t>2</w:t>
+      </w:r>
+      <w:r>
+        <w:rPr>
+          <w:color w:val="A5C261"/>
+        </w:rPr>
+        <w:t>rem</w:t>
+      </w:r>
+      <w:r>
+        <w:rPr>
+          <w:color w:val="CC7832"/>
+        </w:rPr>
+        <w:t>;</w:t>
+      </w:r>
+      <w:r>
+        <w:rPr>
+          <w:color w:val="CC7832"/>
+        </w:rPr>
+        <w:br/>
+      </w:r>
+      <w:r>
+        <w:rPr>
+          <w:color w:val="A9B7C6"/>
+        </w:rPr>
+        <w:t>}</w:t>
+      </w:r>
+      <w:r>
+        <w:rPr>
+          <w:color w:val="A9B7C6"/>
+        </w:rPr>
+        <w:br/>
+      </w:r>
+      <w:r>
+        <w:rPr>
+          <w:color w:val="A9B7C6"/>
+        </w:rPr>
+        <w:br/>
+      </w:r>
+      <w:r>
+        <w:rPr>
+          <w:color w:val="E8BF6A"/>
+        </w:rPr>
+        <w:t xml:space="preserve">p </w:t>
+      </w:r>
+      <w:r>
+        <w:rPr>
+          <w:color w:val="A9B7C6"/>
+        </w:rPr>
+        <w:t>{</w:t>
+      </w:r>
+      <w:r>
+        <w:rPr>
+          <w:color w:val="A9B7C6"/>
+        </w:rPr>
+        <w:br/>
+        <w:t xml:space="preserve">    </w:t>
+      </w:r>
+      <w:r>
+        <w:rPr>
+          <w:color w:val="BABABA"/>
+        </w:rPr>
+        <w:t>font-family</w:t>
+      </w:r>
+      <w:r>
+        <w:rPr>
+          <w:color w:val="A9B7C6"/>
+        </w:rPr>
+        <w:t xml:space="preserve">: </w:t>
+      </w:r>
+      <w:r>
+        <w:rPr>
+          <w:color w:val="6A8759"/>
+        </w:rPr>
+        <w:t>'</w:t>
+      </w:r>
+      <w:proofErr w:type="spellStart"/>
+      <w:r>
+        <w:rPr>
+          <w:color w:val="6A8759"/>
+        </w:rPr>
+        <w:t>Raleway</w:t>
+      </w:r>
+      <w:proofErr w:type="spellEnd"/>
+      <w:r>
+        <w:rPr>
+          <w:color w:val="6A8759"/>
+        </w:rPr>
+        <w:t>'</w:t>
+      </w:r>
+      <w:r>
+        <w:rPr>
+          <w:color w:val="CC7832"/>
+        </w:rPr>
+        <w:t xml:space="preserve">, </w:t>
+      </w:r>
+      <w:r>
+        <w:rPr>
+          <w:color w:val="A5C261"/>
+        </w:rPr>
+        <w:t>sans-serif</w:t>
+      </w:r>
+      <w:r>
+        <w:rPr>
+          <w:color w:val="CC7832"/>
+        </w:rPr>
+        <w:t>;</w:t>
+      </w:r>
+      <w:r>
+        <w:rPr>
+          <w:color w:val="CC7832"/>
+        </w:rPr>
+        <w:br/>
+        <w:t xml:space="preserve">    </w:t>
+      </w:r>
+      <w:r>
+        <w:rPr>
+          <w:color w:val="BABABA"/>
+        </w:rPr>
+        <w:t>color</w:t>
+      </w:r>
+      <w:r>
+        <w:rPr>
+          <w:color w:val="A9B7C6"/>
+        </w:rPr>
+        <w:t xml:space="preserve">: </w:t>
+      </w:r>
+      <w:r>
+        <w:rPr>
+          <w:color w:val="A5C261"/>
+        </w:rPr>
+        <w:t>white</w:t>
+      </w:r>
+      <w:r>
+        <w:rPr>
+          <w:color w:val="CC7832"/>
+        </w:rPr>
+        <w:t>;</w:t>
+      </w:r>
+      <w:r>
+        <w:rPr>
+          <w:color w:val="CC7832"/>
+        </w:rPr>
+        <w:br/>
+        <w:t xml:space="preserve">    </w:t>
+      </w:r>
+      <w:r>
+        <w:rPr>
+          <w:color w:val="BABABA"/>
+        </w:rPr>
+        <w:t>font-size</w:t>
+      </w:r>
+      <w:r>
+        <w:rPr>
+          <w:color w:val="A9B7C6"/>
+        </w:rPr>
+        <w:t xml:space="preserve">: </w:t>
+      </w:r>
+      <w:r>
+        <w:rPr>
+          <w:color w:val="6897BB"/>
+        </w:rPr>
+        <w:t>3</w:t>
+      </w:r>
+      <w:r>
+        <w:rPr>
+          <w:color w:val="A5C261"/>
+        </w:rPr>
+        <w:t>rem</w:t>
+      </w:r>
+      <w:r>
+        <w:rPr>
+          <w:color w:val="CC7832"/>
+        </w:rPr>
+        <w:t>;</w:t>
+      </w:r>
+      <w:r>
+        <w:rPr>
+          <w:color w:val="CC7832"/>
+        </w:rPr>
+        <w:br/>
+      </w:r>
+      <w:r>
+        <w:rPr>
+          <w:color w:val="A9B7C6"/>
+        </w:rPr>
+        <w:t>}</w:t>
+      </w:r>
+    </w:p>
+    <w:p>
+      <w:pPr>
+        <w:spacing w:after="60" w:line="240" w:lineRule="auto"/>
+        <w:jc w:val="center"/>
+        <w:rPr>
+          <w:rFonts w:ascii="Arial" w:eastAsia="Times New Roman" w:hAnsi="Arial" w:cs="Arial"/>
+          <w:color w:val="000000"/>
+          <w:sz w:val="52"/>
+          <w:szCs w:val="52"/>
+        </w:rPr>
+      </w:pPr>
+    </w:p>
+    <w:p>
+      <w:pPr>
+        <w:spacing w:after="60" w:line="240" w:lineRule="auto"/>
+        <w:jc w:val="center"/>
+        <w:rPr>
+          <w:rFonts w:ascii="Arial" w:eastAsia="Times New Roman" w:hAnsi="Arial" w:cs="Arial"/>
+          <w:color w:val="000000"/>
+          <w:sz w:val="52"/>
+          <w:szCs w:val="52"/>
+        </w:rPr>
+      </w:pPr>
+    </w:p>
+    <w:p>
+      <w:pPr>
+        <w:spacing w:after="60" w:line="240" w:lineRule="auto"/>
+        <w:jc w:val="center"/>
+        <w:rPr>
           <w:rFonts w:ascii="Times New Roman" w:eastAsia="Times New Roman" w:hAnsi="Times New Roman" w:cs="Times New Roman"/>
           <w:sz w:val="24"/>
           <w:szCs w:val="24"/>
@@ -1231,7 +3611,6 @@
           <w:rFonts w:ascii="Arial" w:eastAsia="Times New Roman" w:hAnsi="Arial" w:cs="Arial"/>
           <w:color w:val="000000"/>
         </w:rPr>
-        <w:lastRenderedPageBreak/>
         <w:t>H2</w:t>
       </w:r>
     </w:p>
@@ -1519,6 +3898,7 @@
           <w:sz w:val="24"/>
           <w:szCs w:val="24"/>
         </w:rPr>
+        <w:lastRenderedPageBreak/>
         <w:t>Team</w:t>
       </w:r>
     </w:p>
@@ -2794,6 +5174,54 @@
     <w:uiPriority w:val="99"/>
     <w:rsid w:val="00ED59E9"/>
   </w:style>
+  <w:style w:type="paragraph" w:styleId="HTMLPreformatted">
+    <w:name w:val="HTML Preformatted"/>
+    <w:basedOn w:val="Normal"/>
+    <w:link w:val="HTMLPreformattedChar"/>
+    <w:uiPriority w:val="99"/>
+    <w:semiHidden/>
+    <w:unhideWhenUsed/>
+    <w:rsid w:val="00397B64"/>
+    <w:pPr>
+      <w:tabs>
+        <w:tab w:val="left" w:pos="916"/>
+        <w:tab w:val="left" w:pos="1832"/>
+        <w:tab w:val="left" w:pos="2748"/>
+        <w:tab w:val="left" w:pos="3664"/>
+        <w:tab w:val="left" w:pos="4580"/>
+        <w:tab w:val="left" w:pos="5496"/>
+        <w:tab w:val="left" w:pos="6412"/>
+        <w:tab w:val="left" w:pos="7328"/>
+        <w:tab w:val="left" w:pos="8244"/>
+        <w:tab w:val="left" w:pos="9160"/>
+        <w:tab w:val="left" w:pos="10076"/>
+        <w:tab w:val="left" w:pos="10992"/>
+        <w:tab w:val="left" w:pos="11908"/>
+        <w:tab w:val="left" w:pos="12824"/>
+        <w:tab w:val="left" w:pos="13740"/>
+        <w:tab w:val="left" w:pos="14656"/>
+      </w:tabs>
+      <w:spacing w:after="0" w:line="240" w:lineRule="auto"/>
+    </w:pPr>
+    <w:rPr>
+      <w:rFonts w:ascii="Courier New" w:eastAsia="Times New Roman" w:hAnsi="Courier New" w:cs="Courier New"/>
+      <w:sz w:val="20"/>
+      <w:szCs w:val="20"/>
+    </w:rPr>
+  </w:style>
+  <w:style w:type="character" w:customStyle="1" w:styleId="HTMLPreformattedChar">
+    <w:name w:val="HTML Preformatted Char"/>
+    <w:basedOn w:val="DefaultParagraphFont"/>
+    <w:link w:val="HTMLPreformatted"/>
+    <w:uiPriority w:val="99"/>
+    <w:semiHidden/>
+    <w:rsid w:val="00397B64"/>
+    <w:rPr>
+      <w:rFonts w:ascii="Courier New" w:eastAsia="Times New Roman" w:hAnsi="Courier New" w:cs="Courier New"/>
+      <w:sz w:val="20"/>
+      <w:szCs w:val="20"/>
+    </w:rPr>
+  </w:style>
 </w:styles>
 </file>
 

</xml_diff>